<commit_message>
generate batch HTML and docx
</commit_message>
<xml_diff>
--- a/word_files/art125Unit02.docx
+++ b/word_files/art125Unit02.docx
@@ -210,7 +210,12 @@
         <w:t xml:space="preserve">Robert Rauschenberg</w:t>
       </w:r>
       <w:r>
-        <w:t xml:space="preserve">. Both of these artists, whose careers began in New York in the 1950s, show us a style of work that breaks with many of the basic premises of Abstract Expressionism. Yet they also exhibit a quality of painterly expression, which betrays acknowledgement of the prevalent style of the time. They were also influenced by older artists like, John Cage, a musician and composer who used chance to structure musical compositions. His piece</w:t>
+        <w:t xml:space="preserve">. Both of these artists, whose careers began in New York in the 1950s, show us a style of work that breaks with many of the basic premises of Abstract Expressionism. Yet they also exhibit a quality of painterly expression, which betrays acknowledgement of the prevalent style of the time.</w:t>
+      </w:r>
+    </w:p>
+    <w:p>
+      <w:r>
+        <w:t xml:space="preserve">They were also influenced by older artists like, John Cage, a musician and composer who used chance to structure musical compositions. His piece</w:t>
       </w:r>
       <w:r>
         <w:t xml:space="preserve"> </w:t>
@@ -225,7 +230,7 @@
         <w:t xml:space="preserve"> </w:t>
       </w:r>
       <w:r>
-        <w:t xml:space="preserve">is a performance where a pianist sits at a piano for four minutes and forty three seconds without playing anything. The noise in the auditorium during that time is what he considers the music of the piece.</w:t>
+        <w:t xml:space="preserve">is a performance where a pianist sits at a piano for four minutes and forty three seconds without playing anything. The noise in the auditorium during that time is what he considers the music of the piece. By examining such works, pop artists began to bring ideas such as chance and performance into the visual arts.</w:t>
       </w:r>
     </w:p>
     <w:p>

</xml_diff>